<commit_message>
Aggregated some more of our reading list, read 1.5 papers and sent the 2nd draft of the reading list to victoria
</commit_message>
<xml_diff>
--- a/Comps Reading List/Numeracy/Reading list with Victoria.docx
+++ b/Comps Reading List/Numeracy/Reading list with Victoria.docx
@@ -6,31 +6,47 @@
       <w:pPr>
         <w:rPr>
           <w:rFonts w:cstheme="minorHAnsi"/>
-          <w:sz w:val="28"/>
-          <w:szCs w:val="28"/>
+          <w:sz w:val="24"/>
+          <w:szCs w:val="24"/>
         </w:rPr>
       </w:pPr>
       <w:r>
         <w:rPr>
           <w:rFonts w:cstheme="minorHAnsi"/>
-          <w:sz w:val="28"/>
-          <w:szCs w:val="28"/>
+          <w:sz w:val="24"/>
+          <w:szCs w:val="24"/>
         </w:rPr>
         <w:t xml:space="preserve">Topic </w:t>
       </w:r>
       <w:r>
         <w:rPr>
           <w:rFonts w:cstheme="minorHAnsi"/>
-          <w:sz w:val="28"/>
-          <w:szCs w:val="28"/>
-        </w:rPr>
-        <w:t>1: Numeracy (Numerical decision-making) with</w:t>
+          <w:sz w:val="24"/>
+          <w:szCs w:val="24"/>
+        </w:rPr>
+        <w:t xml:space="preserve">1: Numeracy </w:t>
       </w:r>
       <w:r>
         <w:rPr>
           <w:rFonts w:cstheme="minorHAnsi"/>
-          <w:sz w:val="28"/>
-          <w:szCs w:val="28"/>
+          <w:sz w:val="24"/>
+          <w:szCs w:val="24"/>
+        </w:rPr>
+        <w:t xml:space="preserve">and Risk Communication </w:t>
+      </w:r>
+      <w:r>
+        <w:rPr>
+          <w:rFonts w:cstheme="minorHAnsi"/>
+          <w:sz w:val="24"/>
+          <w:szCs w:val="24"/>
+        </w:rPr>
+        <w:t>with</w:t>
+      </w:r>
+      <w:r>
+        <w:rPr>
+          <w:rFonts w:cstheme="minorHAnsi"/>
+          <w:sz w:val="24"/>
+          <w:szCs w:val="24"/>
         </w:rPr>
         <w:t xml:space="preserve"> Dr. Victoria Shaffer</w:t>
       </w:r>
@@ -104,19 +120,11 @@
           <w:rFonts w:asciiTheme="minorHAnsi" w:hAnsiTheme="minorHAnsi" w:cstheme="minorHAnsi"/>
         </w:rPr>
       </w:pPr>
-      <w:proofErr w:type="spellStart"/>
-      <w:r>
-        <w:rPr>
-          <w:rFonts w:asciiTheme="minorHAnsi" w:hAnsiTheme="minorHAnsi" w:cstheme="minorHAnsi"/>
-        </w:rPr>
-        <w:t>Gakumo</w:t>
-      </w:r>
-      <w:proofErr w:type="spellEnd"/>
-      <w:r>
-        <w:rPr>
-          <w:rFonts w:asciiTheme="minorHAnsi" w:hAnsiTheme="minorHAnsi" w:cstheme="minorHAnsi"/>
-        </w:rPr>
-        <w:t xml:space="preserve">, C. A., Raper, J. L., Cerice, D. K., Stand-Gravois, M. J., &amp; Mugavero, M. J. (2016). A Qualitative Study on Health Numeracy and Patient–Provider Communication of Laboratory Numbers in Older African Americans with HIV. </w:t>
+      <w:r>
+        <w:rPr>
+          <w:rFonts w:asciiTheme="minorHAnsi" w:hAnsiTheme="minorHAnsi" w:cstheme="minorHAnsi"/>
+        </w:rPr>
+        <w:t xml:space="preserve">Gakumo, C. A., Raper, J. L., Cerice, D. K., Stand-Gravois, M. J., &amp; Mugavero, M. J. (2016). A Qualitative Study on Health Numeracy and Patient–Provider Communication of Laboratory Numbers in Older African Americans with HIV. </w:t>
       </w:r>
       <w:r>
         <w:rPr>
@@ -173,33 +181,11 @@
           <w:rFonts w:asciiTheme="minorHAnsi" w:hAnsiTheme="minorHAnsi" w:cstheme="minorHAnsi"/>
         </w:rPr>
       </w:pPr>
-      <w:proofErr w:type="spellStart"/>
-      <w:r>
-        <w:rPr>
-          <w:rFonts w:asciiTheme="minorHAnsi" w:hAnsiTheme="minorHAnsi" w:cstheme="minorHAnsi"/>
-        </w:rPr>
-        <w:t>Galesic</w:t>
-      </w:r>
-      <w:proofErr w:type="spellEnd"/>
-      <w:r>
-        <w:rPr>
-          <w:rFonts w:asciiTheme="minorHAnsi" w:hAnsiTheme="minorHAnsi" w:cstheme="minorHAnsi"/>
-        </w:rPr>
-        <w:t>, M., &amp; Garcia-</w:t>
-      </w:r>
-      <w:proofErr w:type="spellStart"/>
-      <w:r>
-        <w:rPr>
-          <w:rFonts w:asciiTheme="minorHAnsi" w:hAnsiTheme="minorHAnsi" w:cstheme="minorHAnsi"/>
-        </w:rPr>
-        <w:t>Retamero</w:t>
-      </w:r>
-      <w:proofErr w:type="spellEnd"/>
-      <w:r>
-        <w:rPr>
-          <w:rFonts w:asciiTheme="minorHAnsi" w:hAnsiTheme="minorHAnsi" w:cstheme="minorHAnsi"/>
-        </w:rPr>
-        <w:t xml:space="preserve">, R. (2011). Do Low-Numeracy People Avoid Shared Decision Making? </w:t>
+      <w:r>
+        <w:rPr>
+          <w:rFonts w:asciiTheme="minorHAnsi" w:hAnsiTheme="minorHAnsi" w:cstheme="minorHAnsi"/>
+        </w:rPr>
+        <w:t xml:space="preserve">Galesic, M., &amp; Garcia-Retamero, R. (2011). Do Low-Numeracy People Avoid Shared Decision Making? </w:t>
       </w:r>
       <w:r>
         <w:rPr>
@@ -256,47 +242,11 @@
           <w:rFonts w:asciiTheme="minorHAnsi" w:hAnsiTheme="minorHAnsi" w:cstheme="minorHAnsi"/>
         </w:rPr>
       </w:pPr>
-      <w:proofErr w:type="spellStart"/>
-      <w:r>
-        <w:rPr>
-          <w:rFonts w:asciiTheme="minorHAnsi" w:hAnsiTheme="minorHAnsi" w:cstheme="minorHAnsi"/>
-        </w:rPr>
-        <w:t>Galesic</w:t>
-      </w:r>
-      <w:proofErr w:type="spellEnd"/>
-      <w:r>
-        <w:rPr>
-          <w:rFonts w:asciiTheme="minorHAnsi" w:hAnsiTheme="minorHAnsi" w:cstheme="minorHAnsi"/>
-        </w:rPr>
-        <w:t>, M., Garcia-</w:t>
-      </w:r>
-      <w:proofErr w:type="spellStart"/>
-      <w:r>
-        <w:rPr>
-          <w:rFonts w:asciiTheme="minorHAnsi" w:hAnsiTheme="minorHAnsi" w:cstheme="minorHAnsi"/>
-        </w:rPr>
-        <w:t>Retamero</w:t>
-      </w:r>
-      <w:proofErr w:type="spellEnd"/>
-      <w:r>
-        <w:rPr>
-          <w:rFonts w:asciiTheme="minorHAnsi" w:hAnsiTheme="minorHAnsi" w:cstheme="minorHAnsi"/>
-        </w:rPr>
-        <w:t xml:space="preserve">, R., &amp; </w:t>
-      </w:r>
-      <w:proofErr w:type="spellStart"/>
-      <w:r>
-        <w:rPr>
-          <w:rFonts w:asciiTheme="minorHAnsi" w:hAnsiTheme="minorHAnsi" w:cstheme="minorHAnsi"/>
-        </w:rPr>
-        <w:t>Gigerenzer</w:t>
-      </w:r>
-      <w:proofErr w:type="spellEnd"/>
-      <w:r>
-        <w:rPr>
-          <w:rFonts w:asciiTheme="minorHAnsi" w:hAnsiTheme="minorHAnsi" w:cstheme="minorHAnsi"/>
-        </w:rPr>
-        <w:t xml:space="preserve">, G. (2009). Using Icon Arrays to Communicate Medical Risks: Overcoming Low Numeracy. </w:t>
+      <w:r>
+        <w:rPr>
+          <w:rFonts w:asciiTheme="minorHAnsi" w:hAnsiTheme="minorHAnsi" w:cstheme="minorHAnsi"/>
+        </w:rPr>
+        <w:t xml:space="preserve">Galesic, M., Garcia-Retamero, R., &amp; Gigerenzer, G. (2009). Using Icon Arrays to Communicate Medical Risks: Overcoming Low Numeracy. </w:t>
       </w:r>
       <w:r>
         <w:rPr>
@@ -357,35 +307,7 @@
         <w:rPr>
           <w:rFonts w:asciiTheme="minorHAnsi" w:hAnsiTheme="minorHAnsi" w:cstheme="minorHAnsi"/>
         </w:rPr>
-        <w:t>Garcia-</w:t>
-      </w:r>
-      <w:proofErr w:type="spellStart"/>
-      <w:r>
-        <w:rPr>
-          <w:rFonts w:asciiTheme="minorHAnsi" w:hAnsiTheme="minorHAnsi" w:cstheme="minorHAnsi"/>
-        </w:rPr>
-        <w:t>Retamero</w:t>
-      </w:r>
-      <w:proofErr w:type="spellEnd"/>
-      <w:r>
-        <w:rPr>
-          <w:rFonts w:asciiTheme="minorHAnsi" w:hAnsiTheme="minorHAnsi" w:cstheme="minorHAnsi"/>
-        </w:rPr>
-        <w:t xml:space="preserve">, R., &amp; </w:t>
-      </w:r>
-      <w:proofErr w:type="spellStart"/>
-      <w:r>
-        <w:rPr>
-          <w:rFonts w:asciiTheme="minorHAnsi" w:hAnsiTheme="minorHAnsi" w:cstheme="minorHAnsi"/>
-        </w:rPr>
-        <w:t>Galesic</w:t>
-      </w:r>
-      <w:proofErr w:type="spellEnd"/>
-      <w:r>
-        <w:rPr>
-          <w:rFonts w:asciiTheme="minorHAnsi" w:hAnsiTheme="minorHAnsi" w:cstheme="minorHAnsi"/>
-        </w:rPr>
-        <w:t xml:space="preserve">, M. (2009). Communicating treatment risk reduction to people with low numeracy skills: A cross-cultural comparison. </w:t>
+        <w:t xml:space="preserve">Garcia-Retamero, R., &amp; Galesic, M. (2009). Communicating treatment risk reduction to people with low numeracy skills: A cross-cultural comparison. </w:t>
       </w:r>
       <w:r>
         <w:rPr>
@@ -446,21 +368,7 @@
         <w:rPr>
           <w:rFonts w:asciiTheme="minorHAnsi" w:hAnsiTheme="minorHAnsi" w:cstheme="minorHAnsi"/>
         </w:rPr>
-        <w:t xml:space="preserve">Hess, R., </w:t>
-      </w:r>
-      <w:proofErr w:type="spellStart"/>
-      <w:r>
-        <w:rPr>
-          <w:rFonts w:asciiTheme="minorHAnsi" w:hAnsiTheme="minorHAnsi" w:cstheme="minorHAnsi"/>
-        </w:rPr>
-        <w:t>Visschers</w:t>
-      </w:r>
-      <w:proofErr w:type="spellEnd"/>
-      <w:r>
-        <w:rPr>
-          <w:rFonts w:asciiTheme="minorHAnsi" w:hAnsiTheme="minorHAnsi" w:cstheme="minorHAnsi"/>
-        </w:rPr>
-        <w:t xml:space="preserve">, V. H. M., Siegrist, M., &amp; Keller, C. (2011). How do people perceive graphical risk communication? the role of subjective numeracy. </w:t>
+        <w:t xml:space="preserve">Hess, R., Visschers, V. H. M., Siegrist, M., &amp; Keller, C. (2011). How do people perceive graphical risk communication? the role of subjective numeracy. </w:t>
       </w:r>
       <w:r>
         <w:rPr>
@@ -681,35 +589,7 @@
         <w:rPr>
           <w:rFonts w:asciiTheme="minorHAnsi" w:hAnsiTheme="minorHAnsi" w:cstheme="minorHAnsi"/>
         </w:rPr>
-        <w:t xml:space="preserve">Persson, E., Andersson, D., Koppel, L., </w:t>
-      </w:r>
-      <w:proofErr w:type="spellStart"/>
-      <w:r>
-        <w:rPr>
-          <w:rFonts w:asciiTheme="minorHAnsi" w:hAnsiTheme="minorHAnsi" w:cstheme="minorHAnsi"/>
-        </w:rPr>
-        <w:t>Västfjäll</w:t>
-      </w:r>
-      <w:proofErr w:type="spellEnd"/>
-      <w:r>
-        <w:rPr>
-          <w:rFonts w:asciiTheme="minorHAnsi" w:hAnsiTheme="minorHAnsi" w:cstheme="minorHAnsi"/>
-        </w:rPr>
-        <w:t xml:space="preserve">, D., &amp; </w:t>
-      </w:r>
-      <w:proofErr w:type="spellStart"/>
-      <w:r>
-        <w:rPr>
-          <w:rFonts w:asciiTheme="minorHAnsi" w:hAnsiTheme="minorHAnsi" w:cstheme="minorHAnsi"/>
-        </w:rPr>
-        <w:t>Tinghög</w:t>
-      </w:r>
-      <w:proofErr w:type="spellEnd"/>
-      <w:r>
-        <w:rPr>
-          <w:rFonts w:asciiTheme="minorHAnsi" w:hAnsiTheme="minorHAnsi" w:cstheme="minorHAnsi"/>
-        </w:rPr>
-        <w:t xml:space="preserve">, G. (2021). A preregistered replication of motivated numeracy. </w:t>
+        <w:t xml:space="preserve">Persson, E., Andersson, D., Koppel, L., Västfjäll, D., &amp; Tinghög, G. (2021). A preregistered replication of motivated numeracy. </w:t>
       </w:r>
       <w:r>
         <w:rPr>
@@ -770,21 +650,7 @@
         <w:rPr>
           <w:rFonts w:asciiTheme="minorHAnsi" w:hAnsiTheme="minorHAnsi" w:cstheme="minorHAnsi"/>
         </w:rPr>
-        <w:t xml:space="preserve">Peters, E., Hibbard, J., </w:t>
-      </w:r>
-      <w:proofErr w:type="spellStart"/>
-      <w:r>
-        <w:rPr>
-          <w:rFonts w:asciiTheme="minorHAnsi" w:hAnsiTheme="minorHAnsi" w:cstheme="minorHAnsi"/>
-        </w:rPr>
-        <w:t>Slovic</w:t>
-      </w:r>
-      <w:proofErr w:type="spellEnd"/>
-      <w:r>
-        <w:rPr>
-          <w:rFonts w:asciiTheme="minorHAnsi" w:hAnsiTheme="minorHAnsi" w:cstheme="minorHAnsi"/>
-        </w:rPr>
-        <w:t xml:space="preserve">, P., &amp; Dieckmann, N. (2007). Numeracy skill and the communication, comprehension, and use of risk-benefit information. </w:t>
+        <w:t xml:space="preserve">Peters, E., Hibbard, J., Slovic, P., &amp; Dieckmann, N. (2007). Numeracy skill and the communication, comprehension, and use of risk-benefit information. </w:t>
       </w:r>
       <w:r>
         <w:rPr>
@@ -845,35 +711,7 @@
         <w:rPr>
           <w:rFonts w:asciiTheme="minorHAnsi" w:hAnsiTheme="minorHAnsi" w:cstheme="minorHAnsi"/>
         </w:rPr>
-        <w:t xml:space="preserve">Petrova, D., </w:t>
-      </w:r>
-      <w:proofErr w:type="spellStart"/>
-      <w:r>
-        <w:rPr>
-          <w:rFonts w:asciiTheme="minorHAnsi" w:hAnsiTheme="minorHAnsi" w:cstheme="minorHAnsi"/>
-        </w:rPr>
-        <w:t>Kostopoulou</w:t>
-      </w:r>
-      <w:proofErr w:type="spellEnd"/>
-      <w:r>
-        <w:rPr>
-          <w:rFonts w:asciiTheme="minorHAnsi" w:hAnsiTheme="minorHAnsi" w:cstheme="minorHAnsi"/>
-        </w:rPr>
-        <w:t>, O., Delaney, B. C., Cokely, E. T., &amp; Garcia-</w:t>
-      </w:r>
-      <w:proofErr w:type="spellStart"/>
-      <w:r>
-        <w:rPr>
-          <w:rFonts w:asciiTheme="minorHAnsi" w:hAnsiTheme="minorHAnsi" w:cstheme="minorHAnsi"/>
-        </w:rPr>
-        <w:t>Retamero</w:t>
-      </w:r>
-      <w:proofErr w:type="spellEnd"/>
-      <w:r>
-        <w:rPr>
-          <w:rFonts w:asciiTheme="minorHAnsi" w:hAnsiTheme="minorHAnsi" w:cstheme="minorHAnsi"/>
-        </w:rPr>
-        <w:t xml:space="preserve">, R. (2018). Strengths and Gaps in Physicians’ Risk Communication: A Scenario Study of the Influence of Numeracy on Cancer Screening Communication. </w:t>
+        <w:t xml:space="preserve">Petrova, D., Kostopoulou, O., Delaney, B. C., Cokely, E. T., &amp; Garcia-Retamero, R. (2018). Strengths and Gaps in Physicians’ Risk Communication: A Scenario Study of the Influence of Numeracy on Cancer Screening Communication. </w:t>
       </w:r>
       <w:r>
         <w:rPr>
@@ -995,21 +833,7 @@
         <w:rPr>
           <w:rFonts w:asciiTheme="minorHAnsi" w:hAnsiTheme="minorHAnsi" w:cstheme="minorHAnsi"/>
         </w:rPr>
-        <w:t xml:space="preserve">Rolison, J. J., </w:t>
-      </w:r>
-      <w:proofErr w:type="spellStart"/>
-      <w:r>
-        <w:rPr>
-          <w:rFonts w:asciiTheme="minorHAnsi" w:hAnsiTheme="minorHAnsi" w:cstheme="minorHAnsi"/>
-        </w:rPr>
-        <w:t>Morsanyi</w:t>
-      </w:r>
-      <w:proofErr w:type="spellEnd"/>
-      <w:r>
-        <w:rPr>
-          <w:rFonts w:asciiTheme="minorHAnsi" w:hAnsiTheme="minorHAnsi" w:cstheme="minorHAnsi"/>
-        </w:rPr>
-        <w:t xml:space="preserve">, K., &amp; Peters, E. (2020). Understanding Health Risk Comprehension: The Role of Math Anxiety, Subjective Numeracy, and Objective Numeracy. </w:t>
+        <w:t xml:space="preserve">Rolison, J. J., Morsanyi, K., &amp; Peters, E. (2020). Understanding Health Risk Comprehension: The Role of Math Anxiety, Subjective Numeracy, and Objective Numeracy. </w:t>
       </w:r>
       <w:r>
         <w:rPr>
@@ -1132,21 +956,7 @@
         <w:rPr>
           <w:rFonts w:asciiTheme="minorHAnsi" w:hAnsiTheme="minorHAnsi" w:cstheme="minorHAnsi"/>
         </w:rPr>
-        <w:t xml:space="preserve">Schapira, M. M., Fletcher, K. E., Ganschow, P. S., Jacobs, E. A., Walker, C. M., Smallwood, A. J., Gil, D., </w:t>
-      </w:r>
-      <w:proofErr w:type="spellStart"/>
-      <w:r>
-        <w:rPr>
-          <w:rFonts w:asciiTheme="minorHAnsi" w:hAnsiTheme="minorHAnsi" w:cstheme="minorHAnsi"/>
-        </w:rPr>
-        <w:t>Faghri</w:t>
-      </w:r>
-      <w:proofErr w:type="spellEnd"/>
-      <w:r>
-        <w:rPr>
-          <w:rFonts w:asciiTheme="minorHAnsi" w:hAnsiTheme="minorHAnsi" w:cstheme="minorHAnsi"/>
-        </w:rPr>
-        <w:t xml:space="preserve">, A., Kong, A. L., Yen, T. W., McDunn, S., Marcus, E., &amp; Neuner, J. M. (2019). Improving Communication in Breast Cancer Treatment Consultation: Use of a Computer Test of Health Numeracy. </w:t>
+        <w:t xml:space="preserve">Schapira, M. M., Fletcher, K. E., Ganschow, P. S., Jacobs, E. A., Walker, C. M., Smallwood, A. J., Gil, D., Faghri, A., Kong, A. L., Yen, T. W., McDunn, S., Marcus, E., &amp; Neuner, J. M. (2019). Improving Communication in Breast Cancer Treatment Consultation: Use of a Computer Test of Health Numeracy. </w:t>
       </w:r>
       <w:r>
         <w:rPr>
@@ -1329,35 +1139,7 @@
         <w:rPr>
           <w:rFonts w:asciiTheme="minorHAnsi" w:hAnsiTheme="minorHAnsi" w:cstheme="minorHAnsi"/>
         </w:rPr>
-        <w:t>Ng, J. Y. Y., Ntoumanis, N., Thøgersen-</w:t>
-      </w:r>
-      <w:proofErr w:type="spellStart"/>
-      <w:r>
-        <w:rPr>
-          <w:rFonts w:asciiTheme="minorHAnsi" w:hAnsiTheme="minorHAnsi" w:cstheme="minorHAnsi"/>
-        </w:rPr>
-        <w:t>ntoumani</w:t>
-      </w:r>
-      <w:proofErr w:type="spellEnd"/>
-      <w:r>
-        <w:rPr>
-          <w:rFonts w:asciiTheme="minorHAnsi" w:hAnsiTheme="minorHAnsi" w:cstheme="minorHAnsi"/>
-        </w:rPr>
-        <w:t>, C., Deci, E. L., Ryan, R. M., Duda, J. L., Williams, G. C., Ng, J. Y. Y., Ntoumanis, N., Thøgersen-</w:t>
-      </w:r>
-      <w:proofErr w:type="spellStart"/>
-      <w:r>
-        <w:rPr>
-          <w:rFonts w:asciiTheme="minorHAnsi" w:hAnsiTheme="minorHAnsi" w:cstheme="minorHAnsi"/>
-        </w:rPr>
-        <w:t>ntoumani</w:t>
-      </w:r>
-      <w:proofErr w:type="spellEnd"/>
-      <w:r>
-        <w:rPr>
-          <w:rFonts w:asciiTheme="minorHAnsi" w:hAnsiTheme="minorHAnsi" w:cstheme="minorHAnsi"/>
-        </w:rPr>
-        <w:t xml:space="preserve">, C., Deci, E. L., Ryan, R. M., Duda, J. L., &amp; Williams, G. C. (2014). </w:t>
+        <w:t xml:space="preserve">Ng, J. Y. Y., Ntoumanis, N., Thøgersen-ntoumani, C., Deci, E. L., Ryan, R. M., Duda, J. L., Williams, G. C., Ng, J. Y. Y., Ntoumanis, N., Thøgersen-ntoumani, C., Deci, E. L., Ryan, R. M., Duda, J. L., &amp; Williams, G. C. (2014). </w:t>
       </w:r>
       <w:r>
         <w:rPr>
@@ -1376,12 +1158,21 @@
     </w:p>
     <w:p>
       <w:pPr>
-        <w:pStyle w:val="NormalWeb"/>
-        <w:ind w:left="480" w:hanging="480"/>
-        <w:rPr>
-          <w:rFonts w:asciiTheme="minorHAnsi" w:hAnsiTheme="minorHAnsi" w:cstheme="minorHAnsi"/>
-        </w:rPr>
-      </w:pPr>
+        <w:ind w:left="432" w:hanging="432"/>
+        <w:rPr>
+          <w:rFonts w:cstheme="minorHAnsi"/>
+          <w:sz w:val="24"/>
+          <w:szCs w:val="24"/>
+        </w:rPr>
+      </w:pPr>
+      <w:r>
+        <w:rPr>
+          <w:rFonts w:cstheme="minorHAnsi"/>
+          <w:sz w:val="24"/>
+          <w:szCs w:val="24"/>
+        </w:rPr>
+        <w:t>Peters, E. (2020). Innumeracy in the wild: Misunderstanding and misusing numbers. Oxford University Press.</w:t>
+      </w:r>
     </w:p>
     <w:p>
       <w:pPr>
@@ -1392,14 +1183,829 @@
           <w:szCs w:val="24"/>
         </w:rPr>
       </w:pPr>
-      <w:r>
+    </w:p>
+    <w:p>
+      <w:pPr>
+        <w:spacing w:before="100" w:beforeAutospacing="1" w:after="100" w:afterAutospacing="1" w:line="240" w:lineRule="auto"/>
+        <w:ind w:left="480" w:hanging="480"/>
+        <w:rPr>
+          <w:rFonts w:eastAsia="Times New Roman" w:cstheme="minorHAnsi"/>
+          <w:sz w:val="24"/>
+          <w:szCs w:val="24"/>
+          <w:lang w:eastAsia="en-US"/>
+        </w:rPr>
+      </w:pPr>
+      <w:r>
+        <w:rPr>
+          <w:rFonts w:eastAsia="Times New Roman" w:cstheme="minorHAnsi"/>
+          <w:sz w:val="24"/>
+          <w:szCs w:val="24"/>
+          <w:lang w:eastAsia="en-US"/>
+        </w:rPr>
+        <w:t xml:space="preserve">Fagerlin, A., Zikmund-Fisher, B. J., &amp; Ubel, P. A. (2011). Helping patients decide: Ten steps to better risk communication. </w:t>
+      </w:r>
+      <w:r>
+        <w:rPr>
+          <w:rFonts w:eastAsia="Times New Roman" w:cstheme="minorHAnsi"/>
+          <w:i/>
+          <w:iCs/>
+          <w:sz w:val="24"/>
+          <w:szCs w:val="24"/>
+          <w:lang w:eastAsia="en-US"/>
+        </w:rPr>
+        <w:t>Journal of the National Cancer Institute</w:t>
+      </w:r>
+      <w:r>
+        <w:rPr>
+          <w:rFonts w:eastAsia="Times New Roman" w:cstheme="minorHAnsi"/>
+          <w:sz w:val="24"/>
+          <w:szCs w:val="24"/>
+          <w:lang w:eastAsia="en-US"/>
+        </w:rPr>
+        <w:t xml:space="preserve">, </w:t>
+      </w:r>
+      <w:r>
+        <w:rPr>
+          <w:rFonts w:eastAsia="Times New Roman" w:cstheme="minorHAnsi"/>
+          <w:i/>
+          <w:iCs/>
+          <w:sz w:val="24"/>
+          <w:szCs w:val="24"/>
+          <w:lang w:eastAsia="en-US"/>
+        </w:rPr>
+        <w:t>103</w:t>
+      </w:r>
+      <w:r>
+        <w:rPr>
+          <w:rFonts w:eastAsia="Times New Roman" w:cstheme="minorHAnsi"/>
+          <w:sz w:val="24"/>
+          <w:szCs w:val="24"/>
+          <w:lang w:eastAsia="en-US"/>
+        </w:rPr>
+        <w:t xml:space="preserve">(19), 1436–1443. </w:t>
+      </w:r>
+      <w:hyperlink r:id="rId23" w:history="1">
+        <w:r>
+          <w:rPr>
+            <w:rStyle w:val="Hyperlink"/>
+            <w:rFonts w:eastAsia="Times New Roman" w:cstheme="minorHAnsi"/>
+            <w:sz w:val="24"/>
+            <w:szCs w:val="24"/>
+            <w:lang w:eastAsia="en-US"/>
+          </w:rPr>
+          <w:t>https://doi.org/10.1093/jnci/djr318</w:t>
+        </w:r>
+      </w:hyperlink>
+    </w:p>
+    <w:p>
+      <w:pPr>
+        <w:spacing w:before="100" w:beforeAutospacing="1" w:after="100" w:afterAutospacing="1" w:line="240" w:lineRule="auto"/>
+        <w:ind w:left="480" w:hanging="480"/>
+        <w:rPr>
+          <w:rFonts w:eastAsia="Times New Roman" w:cstheme="minorHAnsi"/>
+          <w:sz w:val="24"/>
+          <w:szCs w:val="24"/>
+          <w:lang w:eastAsia="en-US"/>
+        </w:rPr>
+      </w:pPr>
+    </w:p>
+    <w:p>
+      <w:pPr>
+        <w:spacing w:before="100" w:beforeAutospacing="1" w:after="100" w:afterAutospacing="1" w:line="240" w:lineRule="auto"/>
+        <w:ind w:left="480" w:hanging="480"/>
+        <w:rPr>
+          <w:rFonts w:eastAsia="Times New Roman" w:cstheme="minorHAnsi"/>
+          <w:sz w:val="24"/>
+          <w:szCs w:val="24"/>
+          <w:lang w:eastAsia="en-US"/>
+        </w:rPr>
+      </w:pPr>
+      <w:r>
+        <w:rPr>
+          <w:rFonts w:eastAsia="Times New Roman" w:cstheme="minorHAnsi"/>
+          <w:sz w:val="24"/>
+          <w:szCs w:val="24"/>
+          <w:lang w:eastAsia="en-US"/>
+        </w:rPr>
+        <w:t xml:space="preserve">Gaissmaier, W., Wegwarth, O., Skopec, D., Müller, A. S., Broschinski, S., &amp; Politi, M. C. (2012). Numbers can be worth a thousand pictures: Individual differences in </w:t>
+      </w:r>
+      <w:r>
+        <w:rPr>
+          <w:rFonts w:eastAsia="Times New Roman" w:cstheme="minorHAnsi"/>
+          <w:sz w:val="24"/>
+          <w:szCs w:val="24"/>
+          <w:lang w:eastAsia="en-US"/>
+        </w:rPr>
+        <w:lastRenderedPageBreak/>
+        <w:t xml:space="preserve">understanding graphical and numerical representations of health-related information. </w:t>
+      </w:r>
+      <w:r>
+        <w:rPr>
+          <w:rFonts w:eastAsia="Times New Roman" w:cstheme="minorHAnsi"/>
+          <w:i/>
+          <w:iCs/>
+          <w:sz w:val="24"/>
+          <w:szCs w:val="24"/>
+          <w:lang w:eastAsia="en-US"/>
+        </w:rPr>
+        <w:t>Health Psychology</w:t>
+      </w:r>
+      <w:r>
+        <w:rPr>
+          <w:rFonts w:eastAsia="Times New Roman" w:cstheme="minorHAnsi"/>
+          <w:sz w:val="24"/>
+          <w:szCs w:val="24"/>
+          <w:lang w:eastAsia="en-US"/>
+        </w:rPr>
+        <w:t xml:space="preserve">, </w:t>
+      </w:r>
+      <w:r>
+        <w:rPr>
+          <w:rFonts w:eastAsia="Times New Roman" w:cstheme="minorHAnsi"/>
+          <w:i/>
+          <w:iCs/>
+          <w:sz w:val="24"/>
+          <w:szCs w:val="24"/>
+          <w:lang w:eastAsia="en-US"/>
+        </w:rPr>
+        <w:t>31</w:t>
+      </w:r>
+      <w:r>
+        <w:rPr>
+          <w:rFonts w:eastAsia="Times New Roman" w:cstheme="minorHAnsi"/>
+          <w:sz w:val="24"/>
+          <w:szCs w:val="24"/>
+          <w:lang w:eastAsia="en-US"/>
+        </w:rPr>
+        <w:t xml:space="preserve">(3), 286–296. </w:t>
+      </w:r>
+      <w:hyperlink r:id="rId24" w:history="1">
+        <w:r>
+          <w:rPr>
+            <w:rStyle w:val="Hyperlink"/>
+            <w:rFonts w:eastAsia="Times New Roman" w:cstheme="minorHAnsi"/>
+            <w:sz w:val="24"/>
+            <w:szCs w:val="24"/>
+            <w:lang w:eastAsia="en-US"/>
+          </w:rPr>
+          <w:t>https://doi.org/10.1037/a0024850</w:t>
+        </w:r>
+      </w:hyperlink>
+    </w:p>
+    <w:p>
+      <w:pPr>
+        <w:spacing w:before="100" w:beforeAutospacing="1" w:after="100" w:afterAutospacing="1" w:line="240" w:lineRule="auto"/>
+        <w:ind w:left="480" w:hanging="480"/>
+        <w:rPr>
+          <w:rFonts w:eastAsia="Times New Roman" w:cstheme="minorHAnsi"/>
+          <w:sz w:val="24"/>
+          <w:szCs w:val="24"/>
+          <w:lang w:eastAsia="en-US"/>
+        </w:rPr>
+      </w:pPr>
+    </w:p>
+    <w:p>
+      <w:pPr>
+        <w:spacing w:before="100" w:beforeAutospacing="1" w:after="100" w:afterAutospacing="1" w:line="240" w:lineRule="auto"/>
+        <w:ind w:left="480" w:hanging="480"/>
+        <w:rPr>
+          <w:rFonts w:eastAsia="Times New Roman" w:cstheme="minorHAnsi"/>
+          <w:sz w:val="24"/>
+          <w:szCs w:val="24"/>
+          <w:lang w:eastAsia="en-US"/>
+        </w:rPr>
+      </w:pPr>
+      <w:r>
+        <w:rPr>
+          <w:rFonts w:eastAsia="Times New Roman" w:cstheme="minorHAnsi"/>
+          <w:sz w:val="24"/>
+          <w:szCs w:val="24"/>
+          <w:lang w:eastAsia="en-US"/>
+        </w:rPr>
+        <w:t xml:space="preserve">Peters, E., &amp; Salas, R. N. (2022). Communicating Statistics on the Health Effects of Climate Change. </w:t>
+      </w:r>
+      <w:r>
+        <w:rPr>
+          <w:rFonts w:eastAsia="Times New Roman" w:cstheme="minorHAnsi"/>
+          <w:i/>
+          <w:iCs/>
+          <w:sz w:val="24"/>
+          <w:szCs w:val="24"/>
+          <w:lang w:eastAsia="en-US"/>
+        </w:rPr>
+        <w:t>New England Journal of Medicine</w:t>
+      </w:r>
+      <w:r>
+        <w:rPr>
+          <w:rFonts w:eastAsia="Times New Roman" w:cstheme="minorHAnsi"/>
+          <w:sz w:val="24"/>
+          <w:szCs w:val="24"/>
+          <w:lang w:eastAsia="en-US"/>
+        </w:rPr>
+        <w:t xml:space="preserve">, </w:t>
+      </w:r>
+      <w:r>
+        <w:rPr>
+          <w:rFonts w:eastAsia="Times New Roman" w:cstheme="minorHAnsi"/>
+          <w:i/>
+          <w:iCs/>
+          <w:sz w:val="24"/>
+          <w:szCs w:val="24"/>
+          <w:lang w:eastAsia="en-US"/>
+        </w:rPr>
+        <w:t>387</w:t>
+      </w:r>
+      <w:r>
+        <w:rPr>
+          <w:rFonts w:eastAsia="Times New Roman" w:cstheme="minorHAnsi"/>
+          <w:sz w:val="24"/>
+          <w:szCs w:val="24"/>
+          <w:lang w:eastAsia="en-US"/>
+        </w:rPr>
+        <w:t>(3), 193–196. https://doi.org/10.1056/NEJMp2201801</w:t>
+      </w:r>
+    </w:p>
+    <w:p>
+      <w:pPr>
+        <w:spacing w:before="100" w:beforeAutospacing="1" w:after="100" w:afterAutospacing="1" w:line="240" w:lineRule="auto"/>
+        <w:ind w:left="480" w:hanging="480"/>
+        <w:rPr>
+          <w:rFonts w:eastAsia="Times New Roman" w:cstheme="minorHAnsi"/>
+          <w:sz w:val="24"/>
+          <w:szCs w:val="24"/>
+          <w:lang w:eastAsia="en-US"/>
+        </w:rPr>
+      </w:pPr>
+    </w:p>
+    <w:p>
+      <w:pPr>
+        <w:spacing w:before="100" w:beforeAutospacing="1" w:after="100" w:afterAutospacing="1" w:line="240" w:lineRule="auto"/>
+        <w:ind w:left="480" w:hanging="480"/>
+        <w:rPr>
+          <w:rFonts w:eastAsia="Times New Roman" w:cstheme="minorHAnsi"/>
+          <w:sz w:val="24"/>
+          <w:szCs w:val="24"/>
+          <w:lang w:eastAsia="en-US"/>
+        </w:rPr>
+      </w:pPr>
+      <w:r>
+        <w:rPr>
+          <w:rFonts w:eastAsia="Times New Roman" w:cstheme="minorHAnsi"/>
+          <w:sz w:val="24"/>
+          <w:szCs w:val="24"/>
+          <w:lang w:eastAsia="en-US"/>
+        </w:rPr>
+        <w:t xml:space="preserve">Peters, E., Boyd, P., Cameron, L. D., Contractor, N., Diefenbach, M. A., Fleszar-Pavlovic, S., Markowitz, E., Salas, R. N., &amp; Stephens, K. K. (2022). Evidence-based recommendations for communicating the impacts of climate change on health. </w:t>
+      </w:r>
+      <w:r>
+        <w:rPr>
+          <w:rFonts w:eastAsia="Times New Roman" w:cstheme="minorHAnsi"/>
+          <w:i/>
+          <w:iCs/>
+          <w:sz w:val="24"/>
+          <w:szCs w:val="24"/>
+          <w:lang w:eastAsia="en-US"/>
+        </w:rPr>
+        <w:t>Translational Behavioral Medicine</w:t>
+      </w:r>
+      <w:r>
+        <w:rPr>
+          <w:rFonts w:eastAsia="Times New Roman" w:cstheme="minorHAnsi"/>
+          <w:sz w:val="24"/>
+          <w:szCs w:val="24"/>
+          <w:lang w:eastAsia="en-US"/>
+        </w:rPr>
+        <w:t xml:space="preserve">, </w:t>
+      </w:r>
+      <w:r>
+        <w:rPr>
+          <w:rFonts w:eastAsia="Times New Roman" w:cstheme="minorHAnsi"/>
+          <w:i/>
+          <w:iCs/>
+          <w:sz w:val="24"/>
+          <w:szCs w:val="24"/>
+          <w:lang w:eastAsia="en-US"/>
+        </w:rPr>
+        <w:t>12</w:t>
+      </w:r>
+      <w:r>
+        <w:rPr>
+          <w:rFonts w:eastAsia="Times New Roman" w:cstheme="minorHAnsi"/>
+          <w:sz w:val="24"/>
+          <w:szCs w:val="24"/>
+          <w:lang w:eastAsia="en-US"/>
+        </w:rPr>
+        <w:t xml:space="preserve">(4), 543–553. </w:t>
+      </w:r>
+      <w:hyperlink r:id="rId25" w:history="1">
+        <w:r>
+          <w:rPr>
+            <w:rStyle w:val="Hyperlink"/>
+            <w:rFonts w:eastAsia="Times New Roman" w:cstheme="minorHAnsi"/>
+            <w:sz w:val="24"/>
+            <w:szCs w:val="24"/>
+            <w:lang w:eastAsia="en-US"/>
+          </w:rPr>
+          <w:t>https://doi.org/10.1093/tbm/ibac029</w:t>
+        </w:r>
+      </w:hyperlink>
+    </w:p>
+    <w:p>
+      <w:pPr>
+        <w:spacing w:before="100" w:beforeAutospacing="1" w:after="100" w:afterAutospacing="1" w:line="240" w:lineRule="auto"/>
+        <w:ind w:left="480" w:hanging="480"/>
+        <w:rPr>
+          <w:rFonts w:eastAsia="Times New Roman" w:cstheme="minorHAnsi"/>
+          <w:sz w:val="24"/>
+          <w:szCs w:val="24"/>
+          <w:lang w:eastAsia="en-US"/>
+        </w:rPr>
+      </w:pPr>
+    </w:p>
+    <w:p>
+      <w:pPr>
+        <w:spacing w:before="100" w:beforeAutospacing="1" w:after="100" w:afterAutospacing="1" w:line="240" w:lineRule="auto"/>
+        <w:ind w:left="480" w:hanging="480"/>
+        <w:rPr>
+          <w:rFonts w:eastAsia="Times New Roman" w:cstheme="minorHAnsi"/>
+          <w:sz w:val="24"/>
+          <w:szCs w:val="24"/>
+          <w:lang w:eastAsia="en-US"/>
+        </w:rPr>
+      </w:pPr>
+      <w:r>
+        <w:rPr>
+          <w:rFonts w:eastAsia="Times New Roman" w:cstheme="minorHAnsi"/>
+          <w:sz w:val="24"/>
+          <w:szCs w:val="24"/>
+          <w:lang w:eastAsia="en-US"/>
+        </w:rPr>
+        <w:t xml:space="preserve">Zikmund-Fisher, B. J., Fagerlin, A., &amp; Ubel, P. A. (2010). Risky feelings: Why a 6% risk of cancer does not always feel like 6%. </w:t>
+      </w:r>
+      <w:r>
+        <w:rPr>
+          <w:rFonts w:eastAsia="Times New Roman" w:cstheme="minorHAnsi"/>
+          <w:i/>
+          <w:iCs/>
+          <w:sz w:val="24"/>
+          <w:szCs w:val="24"/>
+          <w:lang w:eastAsia="en-US"/>
+        </w:rPr>
+        <w:t>Patient Education and Counseling</w:t>
+      </w:r>
+      <w:r>
+        <w:rPr>
+          <w:rFonts w:eastAsia="Times New Roman" w:cstheme="minorHAnsi"/>
+          <w:sz w:val="24"/>
+          <w:szCs w:val="24"/>
+          <w:lang w:eastAsia="en-US"/>
+        </w:rPr>
+        <w:t xml:space="preserve">, </w:t>
+      </w:r>
+      <w:r>
+        <w:rPr>
+          <w:rFonts w:eastAsia="Times New Roman" w:cstheme="minorHAnsi"/>
+          <w:i/>
+          <w:iCs/>
+          <w:sz w:val="24"/>
+          <w:szCs w:val="24"/>
+          <w:lang w:eastAsia="en-US"/>
+        </w:rPr>
+        <w:t>81</w:t>
+      </w:r>
+      <w:r>
+        <w:rPr>
+          <w:rFonts w:eastAsia="Times New Roman" w:cstheme="minorHAnsi"/>
+          <w:sz w:val="24"/>
+          <w:szCs w:val="24"/>
+          <w:lang w:eastAsia="en-US"/>
+        </w:rPr>
+        <w:t>(1), S87–S93. https://doi.org/10.1016/j.pec.2010.07.041</w:t>
+      </w:r>
+    </w:p>
+    <w:p>
+      <w:pPr>
+        <w:spacing w:before="100" w:beforeAutospacing="1" w:after="100" w:afterAutospacing="1" w:line="240" w:lineRule="auto"/>
+        <w:ind w:left="480" w:hanging="480"/>
+        <w:rPr>
+          <w:rFonts w:eastAsia="Times New Roman" w:cstheme="minorHAnsi"/>
+          <w:sz w:val="24"/>
+          <w:szCs w:val="24"/>
+          <w:lang w:eastAsia="en-US"/>
+        </w:rPr>
+      </w:pPr>
+    </w:p>
+    <w:p>
+      <w:pPr>
+        <w:spacing w:before="100" w:beforeAutospacing="1" w:after="100" w:afterAutospacing="1" w:line="240" w:lineRule="auto"/>
+        <w:ind w:left="480" w:hanging="480"/>
+        <w:rPr>
+          <w:rFonts w:eastAsia="Times New Roman" w:cstheme="minorHAnsi"/>
+          <w:sz w:val="24"/>
+          <w:szCs w:val="24"/>
+          <w:lang w:eastAsia="en-US"/>
+        </w:rPr>
+      </w:pPr>
+      <w:r>
+        <w:rPr>
+          <w:rFonts w:eastAsia="Times New Roman" w:cstheme="minorHAnsi"/>
+          <w:sz w:val="24"/>
+          <w:szCs w:val="24"/>
+          <w:lang w:eastAsia="en-US"/>
+        </w:rPr>
+        <w:t xml:space="preserve">Zikmund-Fisher, B. J., Dickson, M., &amp; Witteman, H. O. (2011). Cool but counterproductive: Interactive, web-based risk communications can backfire. </w:t>
+      </w:r>
+      <w:r>
+        <w:rPr>
+          <w:rFonts w:eastAsia="Times New Roman" w:cstheme="minorHAnsi"/>
+          <w:i/>
+          <w:iCs/>
+          <w:sz w:val="24"/>
+          <w:szCs w:val="24"/>
+          <w:lang w:eastAsia="en-US"/>
+        </w:rPr>
+        <w:t>Journal of Medical Internet Research</w:t>
+      </w:r>
+      <w:r>
+        <w:rPr>
+          <w:rFonts w:eastAsia="Times New Roman" w:cstheme="minorHAnsi"/>
+          <w:sz w:val="24"/>
+          <w:szCs w:val="24"/>
+          <w:lang w:eastAsia="en-US"/>
+        </w:rPr>
+        <w:t xml:space="preserve">, </w:t>
+      </w:r>
+      <w:r>
+        <w:rPr>
+          <w:rFonts w:eastAsia="Times New Roman" w:cstheme="minorHAnsi"/>
+          <w:i/>
+          <w:iCs/>
+          <w:sz w:val="24"/>
+          <w:szCs w:val="24"/>
+          <w:lang w:eastAsia="en-US"/>
+        </w:rPr>
+        <w:t>13</w:t>
+      </w:r>
+      <w:r>
+        <w:rPr>
+          <w:rFonts w:eastAsia="Times New Roman" w:cstheme="minorHAnsi"/>
+          <w:sz w:val="24"/>
+          <w:szCs w:val="24"/>
+          <w:lang w:eastAsia="en-US"/>
+        </w:rPr>
+        <w:t xml:space="preserve">(3), 1–11. </w:t>
+      </w:r>
+      <w:hyperlink r:id="rId26" w:history="1">
+        <w:r>
+          <w:rPr>
+            <w:rStyle w:val="Hyperlink"/>
+            <w:rFonts w:eastAsia="Times New Roman" w:cstheme="minorHAnsi"/>
+            <w:sz w:val="24"/>
+            <w:szCs w:val="24"/>
+            <w:lang w:eastAsia="en-US"/>
+          </w:rPr>
+          <w:t>https://doi.org/10.2196/jmir.1665</w:t>
+        </w:r>
+      </w:hyperlink>
+    </w:p>
+    <w:p>
+      <w:pPr>
+        <w:spacing w:before="100" w:beforeAutospacing="1" w:after="100" w:afterAutospacing="1" w:line="240" w:lineRule="auto"/>
+        <w:ind w:left="480" w:hanging="480"/>
+        <w:rPr>
+          <w:rFonts w:eastAsia="Times New Roman" w:cstheme="minorHAnsi"/>
+          <w:sz w:val="24"/>
+          <w:szCs w:val="24"/>
+          <w:lang w:eastAsia="en-US"/>
+        </w:rPr>
+      </w:pPr>
+    </w:p>
+    <w:p>
+      <w:pPr>
+        <w:spacing w:before="100" w:beforeAutospacing="1" w:after="100" w:afterAutospacing="1" w:line="240" w:lineRule="auto"/>
+        <w:ind w:left="480" w:hanging="480"/>
+        <w:rPr>
+          <w:rFonts w:eastAsia="Times New Roman" w:cstheme="minorHAnsi"/>
+          <w:sz w:val="24"/>
+          <w:szCs w:val="24"/>
+          <w:lang w:eastAsia="en-US"/>
+        </w:rPr>
+      </w:pPr>
+      <w:r>
+        <w:rPr>
+          <w:rFonts w:eastAsia="Times New Roman" w:cstheme="minorHAnsi"/>
+          <w:sz w:val="24"/>
+          <w:szCs w:val="24"/>
+          <w:lang w:eastAsia="en-US"/>
+        </w:rPr>
+        <w:t xml:space="preserve">Zikmund-Fisher, B. J., Witteman, H. O., Fuhrel-Forbis, A., Exe, N. L., Kahn, V. C., &amp; Dickson, M. (2012). Animated graphics for comparing two risks: A cautionary tale. </w:t>
+      </w:r>
+      <w:r>
+        <w:rPr>
+          <w:rFonts w:eastAsia="Times New Roman" w:cstheme="minorHAnsi"/>
+          <w:i/>
+          <w:iCs/>
+          <w:sz w:val="24"/>
+          <w:szCs w:val="24"/>
+          <w:lang w:eastAsia="en-US"/>
+        </w:rPr>
+        <w:t>Journal of Medical Internet Research</w:t>
+      </w:r>
+      <w:r>
+        <w:rPr>
+          <w:rFonts w:eastAsia="Times New Roman" w:cstheme="minorHAnsi"/>
+          <w:sz w:val="24"/>
+          <w:szCs w:val="24"/>
+          <w:lang w:eastAsia="en-US"/>
+        </w:rPr>
+        <w:t xml:space="preserve">, </w:t>
+      </w:r>
+      <w:r>
+        <w:rPr>
+          <w:rFonts w:eastAsia="Times New Roman" w:cstheme="minorHAnsi"/>
+          <w:i/>
+          <w:iCs/>
+          <w:sz w:val="24"/>
+          <w:szCs w:val="24"/>
+          <w:lang w:eastAsia="en-US"/>
+        </w:rPr>
+        <w:t>14</w:t>
+      </w:r>
+      <w:r>
+        <w:rPr>
+          <w:rFonts w:eastAsia="Times New Roman" w:cstheme="minorHAnsi"/>
+          <w:sz w:val="24"/>
+          <w:szCs w:val="24"/>
+          <w:lang w:eastAsia="en-US"/>
+        </w:rPr>
+        <w:t xml:space="preserve">(4), 1–13. </w:t>
+      </w:r>
+      <w:hyperlink r:id="rId27" w:history="1">
+        <w:r>
+          <w:rPr>
+            <w:rStyle w:val="Hyperlink"/>
+            <w:rFonts w:eastAsia="Times New Roman" w:cstheme="minorHAnsi"/>
+            <w:sz w:val="24"/>
+            <w:szCs w:val="24"/>
+            <w:lang w:eastAsia="en-US"/>
+          </w:rPr>
+          <w:t>https://doi.org/10.2196/jmir.2030</w:t>
+        </w:r>
+      </w:hyperlink>
+    </w:p>
+    <w:p>
+      <w:pPr>
+        <w:spacing w:before="100" w:beforeAutospacing="1" w:after="100" w:afterAutospacing="1" w:line="240" w:lineRule="auto"/>
+        <w:ind w:left="480" w:hanging="480"/>
+        <w:rPr>
+          <w:rFonts w:eastAsia="Times New Roman" w:cstheme="minorHAnsi"/>
+          <w:sz w:val="24"/>
+          <w:szCs w:val="24"/>
+          <w:lang w:eastAsia="en-US"/>
+        </w:rPr>
+      </w:pPr>
+    </w:p>
+    <w:p>
+      <w:pPr>
+        <w:spacing w:before="100" w:beforeAutospacing="1" w:after="100" w:afterAutospacing="1" w:line="240" w:lineRule="auto"/>
+        <w:ind w:left="480" w:hanging="480"/>
+        <w:rPr>
+          <w:rFonts w:eastAsia="Times New Roman" w:cstheme="minorHAnsi"/>
+          <w:sz w:val="24"/>
+          <w:szCs w:val="24"/>
+          <w:lang w:eastAsia="en-US"/>
+        </w:rPr>
+      </w:pPr>
+      <w:r>
+        <w:rPr>
+          <w:rFonts w:eastAsia="Times New Roman" w:cstheme="minorHAnsi"/>
+          <w:sz w:val="24"/>
+          <w:szCs w:val="24"/>
+          <w:lang w:eastAsia="en-US"/>
+        </w:rPr>
+        <w:t xml:space="preserve">Zikmund-Fisher, B. J., Exe, N. L., &amp; Witteman, H. O. (2014). Numeracy and literacy independently predict patients’ ability to identify out-of-range test results. </w:t>
+      </w:r>
+      <w:r>
+        <w:rPr>
+          <w:rFonts w:eastAsia="Times New Roman" w:cstheme="minorHAnsi"/>
+          <w:i/>
+          <w:iCs/>
+          <w:sz w:val="24"/>
+          <w:szCs w:val="24"/>
+          <w:lang w:eastAsia="en-US"/>
+        </w:rPr>
+        <w:t>Journal of Medical Internet Research</w:t>
+      </w:r>
+      <w:r>
+        <w:rPr>
+          <w:rFonts w:eastAsia="Times New Roman" w:cstheme="minorHAnsi"/>
+          <w:sz w:val="24"/>
+          <w:szCs w:val="24"/>
+          <w:lang w:eastAsia="en-US"/>
+        </w:rPr>
+        <w:t xml:space="preserve">, </w:t>
+      </w:r>
+      <w:r>
+        <w:rPr>
+          <w:rFonts w:eastAsia="Times New Roman" w:cstheme="minorHAnsi"/>
+          <w:i/>
+          <w:iCs/>
+          <w:sz w:val="24"/>
+          <w:szCs w:val="24"/>
+          <w:lang w:eastAsia="en-US"/>
+        </w:rPr>
+        <w:t>16</w:t>
+      </w:r>
+      <w:r>
+        <w:rPr>
+          <w:rFonts w:eastAsia="Times New Roman" w:cstheme="minorHAnsi"/>
+          <w:sz w:val="24"/>
+          <w:szCs w:val="24"/>
+          <w:lang w:eastAsia="en-US"/>
+        </w:rPr>
+        <w:t xml:space="preserve">(8), e187. </w:t>
+      </w:r>
+      <w:hyperlink r:id="rId28" w:history="1">
+        <w:r>
+          <w:rPr>
+            <w:rStyle w:val="Hyperlink"/>
+            <w:rFonts w:eastAsia="Times New Roman" w:cstheme="minorHAnsi"/>
+            <w:sz w:val="24"/>
+            <w:szCs w:val="24"/>
+            <w:lang w:eastAsia="en-US"/>
+          </w:rPr>
+          <w:t>https://doi.org/10.2196/jmir.3241</w:t>
+        </w:r>
+      </w:hyperlink>
+    </w:p>
+    <w:p>
+      <w:pPr>
+        <w:spacing w:before="100" w:beforeAutospacing="1" w:after="100" w:afterAutospacing="1" w:line="240" w:lineRule="auto"/>
+        <w:ind w:left="480" w:hanging="480"/>
+        <w:rPr>
+          <w:rFonts w:eastAsia="Times New Roman" w:cstheme="minorHAnsi"/>
+          <w:sz w:val="24"/>
+          <w:szCs w:val="24"/>
+          <w:lang w:eastAsia="en-US"/>
+        </w:rPr>
+      </w:pPr>
+    </w:p>
+    <w:p>
+      <w:pPr>
+        <w:spacing w:before="100" w:beforeAutospacing="1" w:after="100" w:afterAutospacing="1" w:line="240" w:lineRule="auto"/>
+        <w:ind w:left="480" w:hanging="480"/>
+        <w:rPr>
+          <w:rFonts w:eastAsia="Times New Roman" w:cstheme="minorHAnsi"/>
+          <w:sz w:val="24"/>
+          <w:szCs w:val="24"/>
+          <w:lang w:eastAsia="en-US"/>
+        </w:rPr>
+      </w:pPr>
+      <w:r>
+        <w:rPr>
+          <w:rFonts w:eastAsia="Times New Roman" w:cstheme="minorHAnsi"/>
+          <w:sz w:val="24"/>
+          <w:szCs w:val="24"/>
+          <w:lang w:eastAsia="en-US"/>
+        </w:rPr>
+        <w:lastRenderedPageBreak/>
+        <w:t xml:space="preserve">Zikmund-Fisher, B. J., Witteman, H. O., Dickson, M., Fuhrel-Forbis, A., Kahn, V. C., Exe, N. L., Valerio, M., Holtzman, L. G., Scherer, L. D., &amp; Fagerlin, A. (2014). Blocks, ovals, or people? Icon type affects risk perceptions and recall of pictographs. </w:t>
+      </w:r>
+      <w:r>
+        <w:rPr>
+          <w:rFonts w:eastAsia="Times New Roman" w:cstheme="minorHAnsi"/>
+          <w:i/>
+          <w:iCs/>
+          <w:sz w:val="24"/>
+          <w:szCs w:val="24"/>
+          <w:lang w:eastAsia="en-US"/>
+        </w:rPr>
+        <w:t>Medical Decision Making</w:t>
+      </w:r>
+      <w:r>
+        <w:rPr>
+          <w:rFonts w:eastAsia="Times New Roman" w:cstheme="minorHAnsi"/>
+          <w:sz w:val="24"/>
+          <w:szCs w:val="24"/>
+          <w:lang w:eastAsia="en-US"/>
+        </w:rPr>
+        <w:t xml:space="preserve">, </w:t>
+      </w:r>
+      <w:r>
+        <w:rPr>
+          <w:rFonts w:eastAsia="Times New Roman" w:cstheme="minorHAnsi"/>
+          <w:i/>
+          <w:iCs/>
+          <w:sz w:val="24"/>
+          <w:szCs w:val="24"/>
+          <w:lang w:eastAsia="en-US"/>
+        </w:rPr>
+        <w:t>34</w:t>
+      </w:r>
+      <w:r>
+        <w:rPr>
+          <w:rFonts w:eastAsia="Times New Roman" w:cstheme="minorHAnsi"/>
+          <w:sz w:val="24"/>
+          <w:szCs w:val="24"/>
+          <w:lang w:eastAsia="en-US"/>
+        </w:rPr>
+        <w:t xml:space="preserve">(4), 443–453. </w:t>
+      </w:r>
+      <w:hyperlink r:id="rId29" w:history="1">
+        <w:r>
+          <w:rPr>
+            <w:rStyle w:val="Hyperlink"/>
+            <w:rFonts w:eastAsia="Times New Roman" w:cstheme="minorHAnsi"/>
+            <w:sz w:val="24"/>
+            <w:szCs w:val="24"/>
+            <w:lang w:eastAsia="en-US"/>
+          </w:rPr>
+          <w:t>https://doi.org/10.1177/0272989X13511706</w:t>
+        </w:r>
+      </w:hyperlink>
+    </w:p>
+    <w:p>
+      <w:pPr>
+        <w:spacing w:before="100" w:beforeAutospacing="1" w:after="100" w:afterAutospacing="1" w:line="240" w:lineRule="auto"/>
+        <w:ind w:left="480" w:hanging="480"/>
+        <w:rPr>
+          <w:rFonts w:eastAsia="Times New Roman" w:cstheme="minorHAnsi"/>
+          <w:sz w:val="24"/>
+          <w:szCs w:val="24"/>
+          <w:lang w:eastAsia="en-US"/>
+        </w:rPr>
+      </w:pPr>
+    </w:p>
+    <w:p>
+      <w:pPr>
+        <w:spacing w:before="100" w:beforeAutospacing="1" w:after="100" w:afterAutospacing="1" w:line="240" w:lineRule="auto"/>
+        <w:ind w:left="480" w:hanging="480"/>
+        <w:rPr>
+          <w:rFonts w:eastAsia="Times New Roman" w:cstheme="minorHAnsi"/>
+          <w:sz w:val="24"/>
+          <w:szCs w:val="24"/>
+          <w:lang w:eastAsia="en-US"/>
+        </w:rPr>
+      </w:pPr>
+      <w:r>
+        <w:rPr>
+          <w:rFonts w:eastAsia="Times New Roman" w:cstheme="minorHAnsi"/>
+          <w:sz w:val="24"/>
+          <w:szCs w:val="24"/>
+          <w:lang w:eastAsia="en-US"/>
+        </w:rPr>
+        <w:t xml:space="preserve">Zikmund-fisher, B. J., Scherer, A. M., Witteman, H. O., Solomon, J. B., Exe, N. L., Tarini, B. A., &amp; Fagerlin, A. (2017). Graphics help patients distinguish between urgent and non-urgent deviations in laboratory test results. </w:t>
+      </w:r>
+      <w:r>
+        <w:rPr>
+          <w:rFonts w:eastAsia="Times New Roman" w:cstheme="minorHAnsi"/>
+          <w:i/>
+          <w:iCs/>
+          <w:sz w:val="24"/>
+          <w:szCs w:val="24"/>
+          <w:lang w:eastAsia="en-US"/>
+        </w:rPr>
+        <w:t>Journal of the American Medical Informatics Association</w:t>
+      </w:r>
+      <w:r>
+        <w:rPr>
+          <w:rFonts w:eastAsia="Times New Roman" w:cstheme="minorHAnsi"/>
+          <w:sz w:val="24"/>
+          <w:szCs w:val="24"/>
+          <w:lang w:eastAsia="en-US"/>
+        </w:rPr>
+        <w:t xml:space="preserve">, </w:t>
+      </w:r>
+      <w:r>
+        <w:rPr>
+          <w:rFonts w:eastAsia="Times New Roman" w:cstheme="minorHAnsi"/>
+          <w:i/>
+          <w:iCs/>
+          <w:sz w:val="24"/>
+          <w:szCs w:val="24"/>
+          <w:lang w:eastAsia="en-US"/>
+        </w:rPr>
+        <w:t>24</w:t>
+      </w:r>
+      <w:r>
+        <w:rPr>
+          <w:rFonts w:eastAsia="Times New Roman" w:cstheme="minorHAnsi"/>
+          <w:sz w:val="24"/>
+          <w:szCs w:val="24"/>
+          <w:lang w:eastAsia="en-US"/>
+        </w:rPr>
+        <w:t>(3), 520–528. https://doi.org/10.1093/jamia/ocw169</w:t>
+      </w:r>
+    </w:p>
+    <w:p>
+      <w:pPr>
+        <w:ind w:left="432" w:hanging="432"/>
         <w:rPr>
           <w:rFonts w:cstheme="minorHAnsi"/>
           <w:sz w:val="24"/>
           <w:szCs w:val="24"/>
         </w:rPr>
-        <w:t>Peters, E. (2020). Innumeracy in the wild: Misunderstanding and misusing numbers. Oxford University Press.</w:t>
-      </w:r>
+      </w:pPr>
     </w:p>
     <w:sectPr>
       <w:pgSz w:w="12240" w:h="15840"/>
@@ -5695,6 +6301,18 @@
       <w:shd w:val="clear" w:color="auto" w:fill="E1DFDD"/>
     </w:rPr>
   </w:style>
+  <w:style w:type="character" w:styleId="FollowedHyperlink">
+    <w:name w:val="FollowedHyperlink"/>
+    <w:basedOn w:val="DefaultParagraphFont"/>
+    <w:uiPriority w:val="99"/>
+    <w:semiHidden/>
+    <w:unhideWhenUsed/>
+    <w:rsid w:val="00337E64"/>
+    <w:rPr>
+      <w:color w:val="954F72" w:themeColor="followedHyperlink"/>
+      <w:u w:val="single"/>
+    </w:rPr>
+  </w:style>
 </w:styles>
 </file>
 

</xml_diff>